<commit_message>
new txs, groups, shmeioseis
</commit_message>
<xml_diff>
--- a/Excel Σημειώσεις.docx
+++ b/Excel Σημειώσεις.docx
@@ -9,7 +9,6 @@
           <w:b/>
           <w:sz w:val="36"/>
           <w:szCs w:val="36"/>
-          <w:lang w:val="en-US"/>
         </w:rPr>
       </w:pPr>
       <w:r>
@@ -44,19 +43,199 @@
           <w:szCs w:val="36"/>
           <w:lang w:val="en-US"/>
         </w:rPr>
-        <w:t xml:space="preserve">el </w:t>
-      </w:r>
-    </w:p>
-    <w:p>
-      <w:pPr>
-        <w:jc w:val="center"/>
+        <w:t>el</w:t>
+      </w:r>
+      <w:r>
         <w:rPr>
           <w:b/>
           <w:sz w:val="36"/>
           <w:szCs w:val="36"/>
-          <w:lang w:val="en-US"/>
-        </w:rPr>
-      </w:pPr>
+        </w:rPr>
+        <w:t xml:space="preserve"> </w:t>
+      </w:r>
+    </w:p>
+    <w:p>
+      <w:pPr>
+        <w:jc w:val="center"/>
+        <w:rPr>
+          <w:b/>
+          <w:sz w:val="36"/>
+          <w:szCs w:val="36"/>
+        </w:rPr>
+      </w:pPr>
+    </w:p>
+    <w:p>
+      <w:pPr>
+        <w:rPr>
+          <w:sz w:val="28"/>
+          <w:szCs w:val="28"/>
+        </w:rPr>
+      </w:pPr>
+      <w:r>
+        <w:rPr>
+          <w:sz w:val="28"/>
+          <w:szCs w:val="28"/>
+          <w:u w:val="single"/>
+        </w:rPr>
+        <w:t>Δημιουργία ακολουθιών:</w:t>
+      </w:r>
+      <w:r>
+        <w:rPr>
+          <w:sz w:val="28"/>
+          <w:szCs w:val="28"/>
+        </w:rPr>
+        <w:t xml:space="preserve"> Το </w:t>
+      </w:r>
+      <w:r>
+        <w:rPr>
+          <w:sz w:val="28"/>
+          <w:szCs w:val="28"/>
+          <w:lang w:val="en-US"/>
+        </w:rPr>
+        <w:t>Excel</w:t>
+      </w:r>
+      <w:r>
+        <w:rPr>
+          <w:sz w:val="28"/>
+          <w:szCs w:val="28"/>
+        </w:rPr>
+        <w:t xml:space="preserve"> </w:t>
+      </w:r>
+      <w:r>
+        <w:rPr>
+          <w:sz w:val="28"/>
+          <w:szCs w:val="28"/>
+        </w:rPr>
+        <w:t>μας δίνει την δυνατότητα να δημιουργήσουμε μια δικιά μας ακολουθία.</w:t>
+      </w:r>
+      <w:r>
+        <w:rPr>
+          <w:sz w:val="28"/>
+          <w:szCs w:val="28"/>
+        </w:rPr>
+        <w:br/>
+        <w:t>π.χ. ΔΕΥΤ,ΤΡΙ,ΤΕΤ,ΠΕΜ,ΠΑΡ</w:t>
+      </w:r>
+      <w:r>
+        <w:rPr>
+          <w:sz w:val="28"/>
+          <w:szCs w:val="28"/>
+        </w:rPr>
+        <w:br/>
+        <w:t xml:space="preserve">Για να τη δημιουργήσουμε πατάμε: </w:t>
+      </w:r>
+      <w:r>
+        <w:rPr>
+          <w:sz w:val="28"/>
+          <w:szCs w:val="28"/>
+          <w:lang w:val="en-US"/>
+        </w:rPr>
+        <w:t>File</w:t>
+      </w:r>
+      <w:r>
+        <w:rPr>
+          <w:sz w:val="28"/>
+          <w:szCs w:val="28"/>
+        </w:rPr>
+        <w:t>-&gt;</w:t>
+      </w:r>
+      <w:r>
+        <w:rPr>
+          <w:sz w:val="28"/>
+          <w:szCs w:val="28"/>
+          <w:lang w:val="en-US"/>
+        </w:rPr>
+        <w:t>Options</w:t>
+      </w:r>
+      <w:r>
+        <w:rPr>
+          <w:sz w:val="28"/>
+          <w:szCs w:val="28"/>
+        </w:rPr>
+        <w:t>-&gt;</w:t>
+      </w:r>
+      <w:r>
+        <w:rPr>
+          <w:sz w:val="28"/>
+          <w:szCs w:val="28"/>
+          <w:lang w:val="en-US"/>
+        </w:rPr>
+        <w:t>Advanced</w:t>
+      </w:r>
+      <w:r>
+        <w:rPr>
+          <w:sz w:val="28"/>
+          <w:szCs w:val="28"/>
+        </w:rPr>
+        <w:t>-&gt;</w:t>
+      </w:r>
+      <w:r>
+        <w:rPr>
+          <w:sz w:val="28"/>
+          <w:szCs w:val="28"/>
+        </w:rPr>
+        <w:br/>
+      </w:r>
+      <w:r>
+        <w:rPr>
+          <w:sz w:val="28"/>
+          <w:szCs w:val="28"/>
+          <w:lang w:val="en-US"/>
+        </w:rPr>
+        <w:t>General</w:t>
+      </w:r>
+      <w:r>
+        <w:rPr>
+          <w:sz w:val="28"/>
+          <w:szCs w:val="28"/>
+        </w:rPr>
+        <w:t>-&gt;</w:t>
+      </w:r>
+      <w:r>
+        <w:rPr>
+          <w:sz w:val="28"/>
+          <w:szCs w:val="28"/>
+          <w:lang w:val="en-US"/>
+        </w:rPr>
+        <w:t>Edit</w:t>
+      </w:r>
+      <w:r>
+        <w:rPr>
+          <w:sz w:val="28"/>
+          <w:szCs w:val="28"/>
+        </w:rPr>
+        <w:t xml:space="preserve"> </w:t>
+      </w:r>
+      <w:r>
+        <w:rPr>
+          <w:sz w:val="28"/>
+          <w:szCs w:val="28"/>
+          <w:lang w:val="en-US"/>
+        </w:rPr>
+        <w:t>Custom</w:t>
+      </w:r>
+      <w:r>
+        <w:rPr>
+          <w:sz w:val="28"/>
+          <w:szCs w:val="28"/>
+        </w:rPr>
+        <w:t xml:space="preserve"> </w:t>
+      </w:r>
+      <w:r>
+        <w:rPr>
+          <w:sz w:val="28"/>
+          <w:szCs w:val="28"/>
+          <w:lang w:val="en-US"/>
+        </w:rPr>
+        <w:t>Lists</w:t>
+      </w:r>
+      <w:r>
+        <w:rPr>
+          <w:sz w:val="28"/>
+          <w:szCs w:val="28"/>
+        </w:rPr>
+        <w:t>.</w:t>
+      </w:r>
     </w:p>
     <w:p>
       <w:pPr>
@@ -191,15 +370,7 @@
             <w:sz w:val="28"/>
             <w:szCs w:val="28"/>
           </w:rPr>
-          <m:t>=</m:t>
-        </m:r>
-        <m:r>
-          <w:rPr>
-            <w:rFonts w:ascii="Cambria Math" w:eastAsiaTheme="minorEastAsia" w:hAnsi="Cambria Math"/>
-            <w:sz w:val="28"/>
-            <w:szCs w:val="28"/>
-          </w:rPr>
-          <m:t>A1+A2</m:t>
+          <m:t>=A1+A2</m:t>
         </m:r>
       </m:oMath>
       <w:r>
@@ -278,31 +449,51 @@
             <w:sz w:val="28"/>
             <w:szCs w:val="28"/>
           </w:rPr>
-          <m:t>=Β</m:t>
+          <m:t>=Β3+Β</m:t>
         </m:r>
+      </m:oMath>
+      <w:r>
+        <w:rPr>
+          <w:rFonts w:eastAsiaTheme="minorEastAsia"/>
+          <w:sz w:val="28"/>
+          <w:szCs w:val="28"/>
+        </w:rPr>
+        <w:t xml:space="preserve">.Η σχετική μετατόπιση από το κελί </w:t>
+      </w:r>
+      <m:oMath>
         <m:r>
           <w:rPr>
             <w:rFonts w:ascii="Cambria Math" w:eastAsiaTheme="minorEastAsia" w:hAnsi="Cambria Math"/>
             <w:sz w:val="28"/>
             <w:szCs w:val="28"/>
           </w:rPr>
-          <m:t>3</m:t>
+          <m:t>D3</m:t>
         </m:r>
+      </m:oMath>
+      <w:r>
+        <w:rPr>
+          <w:rFonts w:eastAsiaTheme="minorEastAsia"/>
+          <w:sz w:val="28"/>
+          <w:szCs w:val="28"/>
+        </w:rPr>
+        <w:t xml:space="preserve"> </w:t>
+      </w:r>
+      <w:r>
+        <w:rPr>
+          <w:rFonts w:eastAsiaTheme="minorEastAsia"/>
+          <w:sz w:val="28"/>
+          <w:szCs w:val="28"/>
+        </w:rPr>
+        <w:t xml:space="preserve">στο </w:t>
+      </w:r>
+      <m:oMath>
         <m:r>
           <w:rPr>
             <w:rFonts w:ascii="Cambria Math" w:eastAsiaTheme="minorEastAsia" w:hAnsi="Cambria Math"/>
             <w:sz w:val="28"/>
             <w:szCs w:val="28"/>
           </w:rPr>
-          <m:t>+Β</m:t>
-        </m:r>
-        <m:r>
-          <w:rPr>
-            <w:rFonts w:ascii="Cambria Math" w:eastAsiaTheme="minorEastAsia" w:hAnsi="Cambria Math"/>
-            <w:sz w:val="28"/>
-            <w:szCs w:val="28"/>
-          </w:rPr>
-          <m:t>4</m:t>
+          <m:t>Ε5</m:t>
         </m:r>
       </m:oMath>
       <w:r>
@@ -311,7 +502,32 @@
           <w:sz w:val="28"/>
           <w:szCs w:val="28"/>
         </w:rPr>
-        <w:t>.</w:t>
+        <w:t xml:space="preserve"> (που είναι μια στήλη δεξιά και 2 γραμμές κάτω) θα εφαρμοστεί και στην </w:t>
+      </w:r>
+      <w:r>
+        <w:rPr>
+          <w:rFonts w:eastAsiaTheme="minorEastAsia"/>
+          <w:sz w:val="28"/>
+          <w:szCs w:val="28"/>
+          <w:lang w:val="en-US"/>
+        </w:rPr>
+        <w:t>formula</w:t>
+      </w:r>
+      <w:r>
+        <w:rPr>
+          <w:rFonts w:eastAsiaTheme="minorEastAsia"/>
+          <w:sz w:val="28"/>
+          <w:szCs w:val="28"/>
+        </w:rPr>
+        <w:t xml:space="preserve"> </w:t>
+      </w:r>
+      <w:r>
+        <w:rPr>
+          <w:rFonts w:eastAsiaTheme="minorEastAsia"/>
+          <w:sz w:val="28"/>
+          <w:szCs w:val="28"/>
+        </w:rPr>
+        <w:t>ου αντιγράφεται.</w:t>
       </w:r>
     </w:p>
     <w:p>
@@ -353,7 +569,23 @@
           <w:sz w:val="28"/>
           <w:szCs w:val="28"/>
         </w:rPr>
-        <w:t>του κελιού δε θέλουμε να μεταβάλλεται. Για να γίνει αυτό χρησιμοποιούμε το $</w:t>
+        <w:t>του κελιού δε θέλουμε να μεταβάλλεται. Για να γίνει αυτό χρησιμοποιούμε το</w:t>
+      </w:r>
+      <w:r>
+        <w:rPr>
+          <w:rFonts w:eastAsiaTheme="minorEastAsia"/>
+          <w:sz w:val="28"/>
+          <w:szCs w:val="28"/>
+        </w:rPr>
+        <w:t xml:space="preserve"> σύμβολο</w:t>
+      </w:r>
+      <w:r>
+        <w:rPr>
+          <w:rFonts w:eastAsiaTheme="minorEastAsia"/>
+          <w:sz w:val="28"/>
+          <w:szCs w:val="28"/>
+        </w:rPr>
+        <w:t xml:space="preserve"> $</w:t>
       </w:r>
       <w:r>
         <w:rPr>
@@ -467,23 +699,7 @@
             <w:sz w:val="28"/>
             <w:szCs w:val="28"/>
           </w:rPr>
-          <m:t>=A1+A</m:t>
-        </m:r>
-        <m:r>
-          <w:rPr>
-            <w:rFonts w:ascii="Cambria Math" w:eastAsiaTheme="minorEastAsia" w:hAnsi="Cambria Math"/>
-            <w:sz w:val="28"/>
-            <w:szCs w:val="28"/>
-          </w:rPr>
-          <m:t>$</m:t>
-        </m:r>
-        <m:r>
-          <w:rPr>
-            <w:rFonts w:ascii="Cambria Math" w:eastAsiaTheme="minorEastAsia" w:hAnsi="Cambria Math"/>
-            <w:sz w:val="28"/>
-            <w:szCs w:val="28"/>
-          </w:rPr>
-          <m:t>2</m:t>
+          <m:t>=A1+A$2</m:t>
         </m:r>
       </m:oMath>
       <w:r>
@@ -563,31 +779,7 @@
             <w:sz w:val="28"/>
             <w:szCs w:val="28"/>
           </w:rPr>
-          <m:t>=</m:t>
-        </m:r>
-        <m:r>
-          <w:rPr>
-            <w:rFonts w:ascii="Cambria Math" w:eastAsiaTheme="minorEastAsia" w:hAnsi="Cambria Math"/>
-            <w:sz w:val="28"/>
-            <w:szCs w:val="28"/>
-          </w:rPr>
-          <m:t>B3+B</m:t>
-        </m:r>
-        <m:r>
-          <w:rPr>
-            <w:rFonts w:ascii="Cambria Math" w:eastAsiaTheme="minorEastAsia" w:hAnsi="Cambria Math"/>
-            <w:sz w:val="28"/>
-            <w:szCs w:val="28"/>
-          </w:rPr>
-          <m:t>$</m:t>
-        </m:r>
-        <m:r>
-          <w:rPr>
-            <w:rFonts w:ascii="Cambria Math" w:eastAsiaTheme="minorEastAsia" w:hAnsi="Cambria Math"/>
-            <w:sz w:val="28"/>
-            <w:szCs w:val="28"/>
-          </w:rPr>
-          <m:t>2</m:t>
+          <m:t>=B3+B$2</m:t>
         </m:r>
       </m:oMath>
     </w:p>
@@ -685,23 +877,7 @@
             <w:sz w:val="28"/>
             <w:szCs w:val="28"/>
           </w:rPr>
-          <m:t>=A1+</m:t>
-        </m:r>
-        <m:r>
-          <w:rPr>
-            <w:rFonts w:ascii="Cambria Math" w:eastAsiaTheme="minorEastAsia" w:hAnsi="Cambria Math"/>
-            <w:sz w:val="28"/>
-            <w:szCs w:val="28"/>
-          </w:rPr>
-          <m:t>$</m:t>
-        </m:r>
-        <m:r>
-          <w:rPr>
-            <w:rFonts w:ascii="Cambria Math" w:eastAsiaTheme="minorEastAsia" w:hAnsi="Cambria Math"/>
-            <w:sz w:val="28"/>
-            <w:szCs w:val="28"/>
-          </w:rPr>
-          <m:t>A2</m:t>
+          <m:t>=A1+$A2</m:t>
         </m:r>
       </m:oMath>
       <w:r>
@@ -788,31 +964,7 @@
             <w:sz w:val="28"/>
             <w:szCs w:val="28"/>
           </w:rPr>
-          <m:t>=</m:t>
-        </m:r>
-        <m:r>
-          <w:rPr>
-            <w:rFonts w:ascii="Cambria Math" w:eastAsiaTheme="minorEastAsia" w:hAnsi="Cambria Math"/>
-            <w:sz w:val="28"/>
-            <w:szCs w:val="28"/>
-          </w:rPr>
-          <m:t>B3+</m:t>
-        </m:r>
-        <m:r>
-          <w:rPr>
-            <w:rFonts w:ascii="Cambria Math" w:eastAsiaTheme="minorEastAsia" w:hAnsi="Cambria Math"/>
-            <w:sz w:val="28"/>
-            <w:szCs w:val="28"/>
-          </w:rPr>
-          <m:t>$</m:t>
-        </m:r>
-        <m:r>
-          <w:rPr>
-            <w:rFonts w:ascii="Cambria Math" w:eastAsiaTheme="minorEastAsia" w:hAnsi="Cambria Math"/>
-            <w:sz w:val="28"/>
-            <w:szCs w:val="28"/>
-          </w:rPr>
-          <m:t>Α4</m:t>
+          <m:t>=B3+$Α4</m:t>
         </m:r>
       </m:oMath>
     </w:p>
@@ -910,39 +1062,7 @@
             <w:sz w:val="28"/>
             <w:szCs w:val="28"/>
           </w:rPr>
-          <m:t>=A1+</m:t>
-        </m:r>
-        <m:r>
-          <w:rPr>
-            <w:rFonts w:ascii="Cambria Math" w:eastAsiaTheme="minorEastAsia" w:hAnsi="Cambria Math"/>
-            <w:sz w:val="28"/>
-            <w:szCs w:val="28"/>
-          </w:rPr>
-          <m:t>$</m:t>
-        </m:r>
-        <m:r>
-          <w:rPr>
-            <w:rFonts w:ascii="Cambria Math" w:eastAsiaTheme="minorEastAsia" w:hAnsi="Cambria Math"/>
-            <w:sz w:val="28"/>
-            <w:szCs w:val="28"/>
-          </w:rPr>
-          <m:t>A</m:t>
-        </m:r>
-        <m:r>
-          <w:rPr>
-            <w:rFonts w:ascii="Cambria Math" w:eastAsiaTheme="minorEastAsia" w:hAnsi="Cambria Math"/>
-            <w:sz w:val="28"/>
-            <w:szCs w:val="28"/>
-          </w:rPr>
-          <m:t>$</m:t>
-        </m:r>
-        <m:r>
-          <w:rPr>
-            <w:rFonts w:ascii="Cambria Math" w:eastAsiaTheme="minorEastAsia" w:hAnsi="Cambria Math"/>
-            <w:sz w:val="28"/>
-            <w:szCs w:val="28"/>
-          </w:rPr>
-          <m:t>2</m:t>
+          <m:t>=A1+$A$2</m:t>
         </m:r>
       </m:oMath>
       <w:r>
@@ -1031,52 +1151,105 @@
             <w:sz w:val="28"/>
             <w:szCs w:val="28"/>
           </w:rPr>
-          <m:t>=</m:t>
-        </m:r>
-        <m:r>
-          <w:rPr>
-            <w:rFonts w:ascii="Cambria Math" w:eastAsiaTheme="minorEastAsia" w:hAnsi="Cambria Math"/>
-            <w:sz w:val="28"/>
-            <w:szCs w:val="28"/>
-          </w:rPr>
-          <m:t>B3+</m:t>
-        </m:r>
-        <m:r>
-          <w:rPr>
-            <w:rFonts w:ascii="Cambria Math" w:eastAsiaTheme="minorEastAsia" w:hAnsi="Cambria Math"/>
-            <w:sz w:val="28"/>
-            <w:szCs w:val="28"/>
-          </w:rPr>
-          <m:t>$</m:t>
-        </m:r>
-        <m:r>
-          <w:rPr>
-            <w:rFonts w:ascii="Cambria Math" w:eastAsiaTheme="minorEastAsia" w:hAnsi="Cambria Math"/>
-            <w:sz w:val="28"/>
-            <w:szCs w:val="28"/>
-          </w:rPr>
-          <m:t>Α</m:t>
-        </m:r>
-        <m:r>
-          <w:rPr>
-            <w:rFonts w:ascii="Cambria Math" w:eastAsiaTheme="minorEastAsia" w:hAnsi="Cambria Math"/>
-            <w:sz w:val="28"/>
-            <w:szCs w:val="28"/>
-          </w:rPr>
-          <m:t>$</m:t>
-        </m:r>
-        <m:r>
-          <w:rPr>
-            <w:rFonts w:ascii="Cambria Math" w:eastAsiaTheme="minorEastAsia" w:hAnsi="Cambria Math"/>
-            <w:sz w:val="28"/>
-            <w:szCs w:val="28"/>
-          </w:rPr>
-          <m:t>2</m:t>
+          <m:t>=B3+$Α$2</m:t>
         </m:r>
       </m:oMath>
     </w:p>
     <w:p>
       <w:pPr>
+        <w:rPr>
+          <w:rFonts w:eastAsiaTheme="minorEastAsia"/>
+          <w:sz w:val="28"/>
+          <w:szCs w:val="28"/>
+        </w:rPr>
+      </w:pPr>
+      <w:r>
+        <w:rPr>
+          <w:rFonts w:eastAsiaTheme="minorEastAsia"/>
+          <w:sz w:val="28"/>
+          <w:szCs w:val="28"/>
+          <w:u w:val="single"/>
+        </w:rPr>
+        <w:t>Υπενθύμιση</w:t>
+      </w:r>
+      <w:r>
+        <w:rPr>
+          <w:rFonts w:eastAsiaTheme="minorEastAsia"/>
+          <w:sz w:val="28"/>
+          <w:szCs w:val="28"/>
+        </w:rPr>
+        <w:t xml:space="preserve">: Όταν γράφω μια </w:t>
+      </w:r>
+      <w:r>
+        <w:rPr>
+          <w:rFonts w:eastAsiaTheme="minorEastAsia"/>
+          <w:sz w:val="28"/>
+          <w:szCs w:val="28"/>
+          <w:lang w:val="en-US"/>
+        </w:rPr>
+        <w:t>formula</w:t>
+      </w:r>
+      <w:r>
+        <w:rPr>
+          <w:rFonts w:eastAsiaTheme="minorEastAsia"/>
+          <w:sz w:val="28"/>
+          <w:szCs w:val="28"/>
+        </w:rPr>
+        <w:t xml:space="preserve"> </w:t>
+      </w:r>
+      <w:r>
+        <w:rPr>
+          <w:rFonts w:eastAsiaTheme="minorEastAsia"/>
+          <w:sz w:val="28"/>
+          <w:szCs w:val="28"/>
+        </w:rPr>
+        <w:t xml:space="preserve">σε ένα κελί και έπειτα το «σέρνω» οριζόντια ή κατακόρυφα, ουσιαστικά αντιγράφω την </w:t>
+      </w:r>
+      <w:r>
+        <w:rPr>
+          <w:rFonts w:eastAsiaTheme="minorEastAsia"/>
+          <w:sz w:val="28"/>
+          <w:szCs w:val="28"/>
+          <w:lang w:val="en-US"/>
+        </w:rPr>
+        <w:t>formula</w:t>
+      </w:r>
+      <w:r>
+        <w:rPr>
+          <w:rFonts w:eastAsiaTheme="minorEastAsia"/>
+          <w:sz w:val="28"/>
+          <w:szCs w:val="28"/>
+        </w:rPr>
+        <w:t xml:space="preserve"> </w:t>
+      </w:r>
+      <w:r>
+        <w:rPr>
+          <w:rFonts w:eastAsiaTheme="minorEastAsia"/>
+          <w:sz w:val="28"/>
+          <w:szCs w:val="28"/>
+        </w:rPr>
+        <w:t xml:space="preserve">στα υπόλοιπα κελιά και εφαρμόζεται η αντίστοιχη μετατόπιση στην μεταβλητές της </w:t>
+      </w:r>
+      <w:r>
+        <w:rPr>
+          <w:rFonts w:eastAsiaTheme="minorEastAsia"/>
+          <w:sz w:val="28"/>
+          <w:szCs w:val="28"/>
+          <w:lang w:val="en-US"/>
+        </w:rPr>
+        <w:t>formula</w:t>
+      </w:r>
+      <w:r>
+        <w:rPr>
+          <w:rFonts w:eastAsiaTheme="minorEastAsia"/>
+          <w:sz w:val="28"/>
+          <w:szCs w:val="28"/>
+        </w:rPr>
+        <w:t>.</w:t>
+      </w:r>
+    </w:p>
+    <w:p>
+      <w:pPr>
         <w:pStyle w:val="ListParagraph"/>
         <w:rPr>
           <w:rFonts w:eastAsiaTheme="minorEastAsia"/>
@@ -1098,6 +1271,7 @@
           <w:szCs w:val="28"/>
           <w:u w:val="single"/>
         </w:rPr>
+        <w:lastRenderedPageBreak/>
         <w:t>Συναρτήσεις</w:t>
       </w:r>
       <w:r>
@@ -1192,7 +1366,6 @@
         <w:rPr>
           <w:sz w:val="28"/>
           <w:szCs w:val="28"/>
-          <w:lang w:val="en-US"/>
         </w:rPr>
       </w:pPr>
       <w:r>
@@ -1238,6 +1411,20 @@
           <w:sz w:val="28"/>
           <w:szCs w:val="28"/>
         </w:rPr>
+        <w:t xml:space="preserve">, </w:t>
+      </w:r>
+      <w:r>
+        <w:rPr>
+          <w:sz w:val="28"/>
+          <w:szCs w:val="28"/>
+        </w:rPr>
+        <w:t>για διευκόλυνση,</w:t>
+      </w:r>
+      <w:r>
+        <w:rPr>
+          <w:sz w:val="28"/>
+          <w:szCs w:val="28"/>
+        </w:rPr>
         <w:t xml:space="preserve"> </w:t>
       </w:r>
       <w:r>
@@ -1246,6 +1433,13 @@
           <w:szCs w:val="28"/>
         </w:rPr>
         <w:t>εμφανίζει τα ορίσματα που απαιτούνται</w:t>
+      </w:r>
+      <w:r>
+        <w:rPr>
+          <w:sz w:val="28"/>
+          <w:szCs w:val="28"/>
+        </w:rPr>
+        <w:t>.</w:t>
       </w:r>
     </w:p>
     <w:p>
@@ -1359,7 +1553,6 @@
           <w:szCs w:val="28"/>
           <w:lang w:val="en-US"/>
         </w:rPr>
-        <w:lastRenderedPageBreak/>
         <w:t>MID</w:t>
       </w:r>
     </w:p>
@@ -1569,21 +1762,143 @@
         <w:rPr>
           <w:sz w:val="28"/>
           <w:szCs w:val="28"/>
+        </w:rPr>
+      </w:pPr>
+      <w:r>
+        <w:rPr>
+          <w:sz w:val="28"/>
+          <w:szCs w:val="28"/>
           <w:u w:val="single"/>
           <w:lang w:val="en-US"/>
         </w:rPr>
-      </w:pPr>
+        <w:t>Pivot</w:t>
+      </w:r>
+      <w:r>
+        <w:rPr>
+          <w:sz w:val="28"/>
+          <w:szCs w:val="28"/>
+          <w:u w:val="single"/>
+        </w:rPr>
+        <w:t xml:space="preserve"> </w:t>
+      </w:r>
+      <w:r>
+        <w:rPr>
+          <w:sz w:val="28"/>
+          <w:szCs w:val="28"/>
+          <w:u w:val="single"/>
+          <w:lang w:val="en-US"/>
+        </w:rPr>
+        <w:t>Tables</w:t>
+      </w:r>
+      <w:r>
+        <w:rPr>
+          <w:sz w:val="28"/>
+          <w:szCs w:val="28"/>
+        </w:rPr>
+        <w:t xml:space="preserve">: </w:t>
+      </w:r>
+      <w:r>
+        <w:rPr>
+          <w:sz w:val="28"/>
+          <w:szCs w:val="28"/>
+        </w:rPr>
+        <w:t>Είναι ένα χρήσιμο εργαλείο που μας βοηθά να επεξεργαστούμε συγκεντρωτικά δεδομένα.</w:t>
+      </w:r>
+      <w:r>
+        <w:rPr>
+          <w:sz w:val="28"/>
+          <w:szCs w:val="28"/>
+        </w:rPr>
+        <w:br/>
+        <w:t xml:space="preserve">π.χ. Έχουμε 100 συναλλαγές μεταξύ πελατών. Θέλουμε να βρούμε </w:t>
+      </w:r>
+    </w:p>
+    <w:p>
+      <w:pPr>
+        <w:pStyle w:val="ListParagraph"/>
+        <w:numPr>
+          <w:ilvl w:val="0"/>
+          <w:numId w:val="5"/>
+        </w:numPr>
+        <w:rPr>
+          <w:sz w:val="28"/>
+          <w:szCs w:val="28"/>
+        </w:rPr>
+      </w:pPr>
+      <w:r>
+        <w:rPr>
+          <w:sz w:val="28"/>
+          <w:szCs w:val="28"/>
+        </w:rPr>
+        <w:t>Σ</w:t>
+      </w:r>
+      <w:r>
+        <w:rPr>
+          <w:sz w:val="28"/>
+          <w:szCs w:val="28"/>
+        </w:rPr>
+        <w:t xml:space="preserve">ε πόσες </w:t>
+      </w:r>
+      <w:r>
+        <w:rPr>
+          <w:sz w:val="28"/>
+          <w:szCs w:val="28"/>
+        </w:rPr>
+        <w:t>συναλλαγές</w:t>
+      </w:r>
+      <w:r>
+        <w:rPr>
+          <w:sz w:val="28"/>
+          <w:szCs w:val="28"/>
+        </w:rPr>
+        <w:t xml:space="preserve"> συμμετέχει </w:t>
+      </w:r>
+      <w:r>
+        <w:rPr>
+          <w:sz w:val="28"/>
+          <w:szCs w:val="28"/>
+        </w:rPr>
+        <w:t>ο πελάτης Α;</w:t>
+      </w:r>
+    </w:p>
+    <w:p>
+      <w:pPr>
+        <w:pStyle w:val="ListParagraph"/>
+        <w:numPr>
+          <w:ilvl w:val="0"/>
+          <w:numId w:val="5"/>
+        </w:numPr>
+        <w:rPr>
+          <w:sz w:val="28"/>
+          <w:szCs w:val="28"/>
+        </w:rPr>
+      </w:pPr>
+      <w:r>
+        <w:rPr>
+          <w:sz w:val="28"/>
+          <w:szCs w:val="28"/>
+        </w:rPr>
+        <w:t>Πόσα χρήματα εισέπραξε συνολικά ο πελάτης Α;</w:t>
+      </w:r>
       <w:bookmarkStart w:id="0" w:name="_GoBack"/>
-      <w:r>
+      <w:bookmarkEnd w:id="0"/>
+    </w:p>
+    <w:p>
+      <w:pPr>
+        <w:rPr>
+          <w:sz w:val="28"/>
+          <w:szCs w:val="28"/>
+        </w:rPr>
+      </w:pPr>
+    </w:p>
+    <w:p>
+      <w:pPr>
         <w:rPr>
           <w:sz w:val="28"/>
           <w:szCs w:val="28"/>
           <w:u w:val="single"/>
-          <w:lang w:val="en-US"/>
-        </w:rPr>
-        <w:t>Pivot Tables</w:t>
-      </w:r>
-      <w:bookmarkEnd w:id="0"/>
+        </w:rPr>
+      </w:pPr>
     </w:p>
     <w:sectPr>
       <w:pgSz w:w="11906" w:h="16838"/>
@@ -1713,7 +2028,7 @@
   <w:abstractNum w:abstractNumId="1" w15:restartNumberingAfterBreak="0">
     <w:nsid w:val="362A1717"/>
     <w:multiLevelType w:val="hybridMultilevel"/>
-    <w:tmpl w:val="29E6CB48"/>
+    <w:tmpl w:val="0E2283F4"/>
     <w:lvl w:ilvl="0" w:tplc="04090001">
       <w:start w:val="1"/>
       <w:numFmt w:val="bullet"/>

</xml_diff>